<commit_message>
data parsed and ready to go!
</commit_message>
<xml_diff>
--- a/Assignment #10 - Final Project Proposal.docx
+++ b/Assignment #10 - Final Project Proposal.docx
@@ -321,6 +321,13 @@
           <w:color w:val="000000"/>
         </w:rPr>
         <w:t>8:127401060 (GRCh38) --- 8:128413305 (GRCh37)</w:t>
+      </w:r>
+      <w:r>
+        <w:rPr>
+          <w:rFonts w:cstheme="minorHAnsi"/>
+          <w:color w:val="000000"/>
+        </w:rPr>
+        <w:t xml:space="preserve"> = 1,012,245 </w:t>
       </w:r>
     </w:p>
     <w:p>
@@ -423,6 +430,13 @@
           <w:color w:val="000000"/>
         </w:rPr>
         <w:t>6:11218797 (GRCh38) --- 6:11219030 (GRCh37)</w:t>
+      </w:r>
+      <w:r>
+        <w:rPr>
+          <w:rFonts w:cstheme="minorHAnsi"/>
+          <w:color w:val="000000"/>
+        </w:rPr>
+        <w:t xml:space="preserve"> = 233</w:t>
       </w:r>
     </w:p>
     <w:p>
@@ -554,6 +568,13 @@
         </w:rPr>
         <w:t>1:121539689 (GRCh38) --- 1:121281487 (GRCh37)</w:t>
       </w:r>
+      <w:r>
+        <w:rPr>
+          <w:rFonts w:cstheme="minorHAnsi"/>
+          <w:color w:val="000000"/>
+        </w:rPr>
+        <w:t xml:space="preserve"> = -258,202</w:t>
+      </w:r>
     </w:p>
     <w:p>
       <w:pPr>
@@ -646,31 +667,7 @@
         <w:rPr>
           <w:rFonts w:cstheme="minorHAnsi"/>
         </w:rPr>
-        <w:t xml:space="preserve">For each ethnic group, I will calculate the frequency of homozygous recessive (0|0), homozygous dominate </w:t>
-      </w:r>
-      <w:r>
-        <w:rPr>
-          <w:rFonts w:cstheme="minorHAnsi"/>
-        </w:rPr>
-        <w:t>(</w:t>
-      </w:r>
-      <w:r>
-        <w:rPr>
-          <w:rFonts w:cstheme="minorHAnsi"/>
-        </w:rPr>
-        <w:t>1</w:t>
-      </w:r>
-      <w:r>
-        <w:rPr>
-          <w:rFonts w:cstheme="minorHAnsi"/>
-        </w:rPr>
-        <w:t>|</w:t>
-      </w:r>
-      <w:r>
-        <w:rPr>
-          <w:rFonts w:cstheme="minorHAnsi"/>
-        </w:rPr>
-        <w:t xml:space="preserve">1), and heterozygous (0|1, 1|0) for the cancer-risk SNPs. </w:t>
+        <w:t xml:space="preserve">For each ethnic group, I will calculate the frequency of homozygous recessive (0|0), homozygous dominate (1|1), and heterozygous (0|1, 1|0) for the cancer-risk SNPs. </w:t>
       </w:r>
     </w:p>
     <w:p>

</xml_diff>